<commit_message>
Mise à jour des éléments pour le TD6
</commit_message>
<xml_diff>
--- a/Design /TD6/Arbre des débats/Textes Arbre des débats.docx
+++ b/Design /TD6/Arbre des débats/Textes Arbre des débats.docx
@@ -69,7 +69,15 @@
         <w:rPr>
           <w:b/>
         </w:rPr>
-        <w:t>Politique de défense</w:t>
+        <w:t>Politique de d</w:t>
+      </w:r>
+      <w:bookmarkStart w:id="0" w:name="_GoBack"/>
+      <w:bookmarkEnd w:id="0"/>
+      <w:r>
+        <w:rPr>
+          <w:b/>
+        </w:rPr>
+        <w:t>éfense</w:t>
       </w:r>
     </w:p>
     <w:p>
@@ -327,8 +335,6 @@
       <w:r>
         <w:t>cette expansion soudaine ne va pas entraîner des dérives, tant sur le bousculement économique justement, que sur les possibles dérives scientifiques.</w:t>
       </w:r>
-      <w:bookmarkStart w:id="0" w:name="_GoBack"/>
-      <w:bookmarkEnd w:id="0"/>
     </w:p>
     <w:p>
       <w:pPr>
@@ -437,7 +443,7 @@
           <w:color w:val="000000" w:themeColor="text1"/>
           <w:u w:val="single"/>
         </w:rPr>
-        <w:t>Morale</w:t>
+        <w:t>Moral</w:t>
       </w:r>
     </w:p>
     <w:p>

</xml_diff>